<commit_message>
Update proposal BSD2 School Management.docx
</commit_message>
<xml_diff>
--- a/proposal BSD2 School Management.docx
+++ b/proposal BSD2 School Management.docx
@@ -1898,140 +1898,8 @@
           <w:szCs w:val="28"/>
           <w:lang w:val="en-US"/>
         </w:rPr>
-        <w:t>Guru</w:t>
-      </w:r>
-    </w:p>
-    <w:p>
-      <w:pPr>
-        <w:tabs>
-          <w:tab w:val="left" w:pos="0"/>
-          <w:tab w:val="left" w:pos="567"/>
-          <w:tab w:val="left" w:pos="851"/>
-        </w:tabs>
-        <w:spacing w:line="360" w:lineRule="auto"/>
-        <w:ind w:hanging="712"/>
-        <w:jc w:val="both"/>
-        <w:rPr>
-          <w:rFonts w:ascii="Times New Roman" w:hAnsi="Times New Roman" w:cs="Times New Roman"/>
-          <w:sz w:val="24"/>
-          <w:szCs w:val="24"/>
-          <w:lang w:val="en-US"/>
-        </w:rPr>
-      </w:pPr>
-      <w:r>
-        <w:rPr>
-          <w:rFonts w:ascii="Times New Roman" w:hAnsi="Times New Roman" w:cs="Times New Roman"/>
-          <w:b/>
-          <w:bCs/>
-          <w:sz w:val="28"/>
-          <w:szCs w:val="28"/>
-          <w:lang w:val="en-US"/>
-        </w:rPr>
-        <w:tab/>
-      </w:r>
-      <w:r>
-        <w:rPr>
-          <w:rFonts w:ascii="Times New Roman" w:hAnsi="Times New Roman" w:cs="Times New Roman"/>
-          <w:b/>
-          <w:bCs/>
-          <w:sz w:val="28"/>
-          <w:szCs w:val="28"/>
-          <w:lang w:val="en-US"/>
-        </w:rPr>
-        <w:tab/>
-      </w:r>
-      <w:r>
-        <w:rPr>
-          <w:rFonts w:ascii="Times New Roman" w:hAnsi="Times New Roman" w:cs="Times New Roman"/>
-          <w:sz w:val="24"/>
-          <w:szCs w:val="24"/>
-          <w:lang w:val="en-US"/>
-        </w:rPr>
-        <w:t xml:space="preserve">Fitur ini digunakan untuk </w:t>
-      </w:r>
-      <w:r>
-        <w:rPr>
-          <w:rFonts w:ascii="Times New Roman" w:hAnsi="Times New Roman" w:cs="Times New Roman"/>
-          <w:sz w:val="24"/>
-          <w:szCs w:val="24"/>
-          <w:lang w:val="en-US"/>
-        </w:rPr>
-        <w:t xml:space="preserve">membantu </w:t>
-      </w:r>
-      <w:r>
-        <w:rPr>
-          <w:rFonts w:ascii="Times New Roman" w:hAnsi="Times New Roman" w:cs="Times New Roman"/>
-          <w:sz w:val="24"/>
-          <w:szCs w:val="24"/>
-          <w:lang w:val="en-US"/>
-        </w:rPr>
-        <w:t xml:space="preserve">mengatur dan </w:t>
-      </w:r>
-      <w:r>
-        <w:rPr>
-          <w:rFonts w:ascii="Times New Roman" w:hAnsi="Times New Roman" w:cs="Times New Roman"/>
-          <w:sz w:val="24"/>
-          <w:szCs w:val="24"/>
-          <w:lang w:val="en-US"/>
-        </w:rPr>
-        <w:t>meng</w:t>
-      </w:r>
-      <w:r>
-        <w:rPr>
-          <w:rFonts w:ascii="Times New Roman" w:hAnsi="Times New Roman" w:cs="Times New Roman"/>
-          <w:sz w:val="24"/>
-          <w:szCs w:val="24"/>
-          <w:lang w:val="en-US"/>
-        </w:rPr>
-        <w:t>el</w:t>
-      </w:r>
-      <w:r>
-        <w:rPr>
-          <w:rFonts w:ascii="Times New Roman" w:hAnsi="Times New Roman" w:cs="Times New Roman"/>
-          <w:sz w:val="24"/>
-          <w:szCs w:val="24"/>
-          <w:lang w:val="en-US"/>
-        </w:rPr>
-        <w:t>olah data guru</w:t>
-      </w:r>
-      <w:r>
-        <w:rPr>
-          <w:rFonts w:ascii="Times New Roman" w:hAnsi="Times New Roman" w:cs="Times New Roman"/>
-          <w:sz w:val="24"/>
-          <w:szCs w:val="24"/>
-          <w:lang w:val="en-US"/>
-        </w:rPr>
-        <w:t xml:space="preserve"> yang melakukan kegiatan di sekolah</w:t>
-      </w:r>
-      <w:r>
-        <w:rPr>
-          <w:rFonts w:ascii="Times New Roman" w:hAnsi="Times New Roman" w:cs="Times New Roman"/>
-          <w:sz w:val="24"/>
-          <w:szCs w:val="24"/>
-          <w:lang w:val="en-US"/>
-        </w:rPr>
-        <w:t xml:space="preserve"> kedalam database</w:t>
-      </w:r>
-      <w:r>
-        <w:rPr>
-          <w:rFonts w:ascii="Times New Roman" w:hAnsi="Times New Roman" w:cs="Times New Roman"/>
-          <w:sz w:val="24"/>
-          <w:szCs w:val="24"/>
-          <w:lang w:val="en-US"/>
-        </w:rPr>
-        <w:t xml:space="preserve"> </w:t>
-      </w:r>
-      <w:proofErr w:type="gramStart"/>
-      <w:r>
-        <w:rPr>
-          <w:rFonts w:ascii="Times New Roman" w:hAnsi="Times New Roman" w:cs="Times New Roman"/>
-          <w:sz w:val="24"/>
-          <w:szCs w:val="24"/>
-          <w:lang w:val="en-US"/>
-        </w:rPr>
-        <w:t>seperti :</w:t>
-      </w:r>
-      <w:proofErr w:type="gramEnd"/>
+        <w:t>Kalender Event</w:t>
+      </w:r>
     </w:p>
     <w:p>
       <w:pPr>
@@ -2046,69 +1914,28 @@
           <w:tab w:val="left" w:pos="851"/>
         </w:tabs>
         <w:spacing w:line="360" w:lineRule="auto"/>
-        <w:jc w:val="both"/>
-        <w:rPr>
-          <w:rFonts w:ascii="Times New Roman" w:hAnsi="Times New Roman" w:cs="Times New Roman"/>
-          <w:sz w:val="24"/>
-          <w:szCs w:val="24"/>
-          <w:lang w:val="en-US"/>
-        </w:rPr>
-      </w:pPr>
-      <w:r>
-        <w:rPr>
-          <w:rFonts w:ascii="Times New Roman" w:hAnsi="Times New Roman" w:cs="Times New Roman"/>
-          <w:sz w:val="24"/>
-          <w:szCs w:val="24"/>
-          <w:lang w:val="en-US"/>
-        </w:rPr>
-        <w:t>Terd</w:t>
-      </w:r>
-      <w:r>
-        <w:rPr>
-          <w:rFonts w:ascii="Times New Roman" w:hAnsi="Times New Roman" w:cs="Times New Roman"/>
-          <w:sz w:val="24"/>
-          <w:szCs w:val="24"/>
-          <w:lang w:val="en-US"/>
-        </w:rPr>
-        <w:t xml:space="preserve">apat </w:t>
-      </w:r>
-      <w:r>
-        <w:rPr>
-          <w:rFonts w:ascii="Times New Roman" w:hAnsi="Times New Roman" w:cs="Times New Roman"/>
-          <w:sz w:val="24"/>
-          <w:szCs w:val="24"/>
-          <w:lang w:val="en-US"/>
-        </w:rPr>
-        <w:t>Form yang dapat m</w:t>
-      </w:r>
-      <w:r>
-        <w:rPr>
-          <w:rFonts w:ascii="Times New Roman" w:hAnsi="Times New Roman" w:cs="Times New Roman"/>
-          <w:sz w:val="24"/>
-          <w:szCs w:val="24"/>
-          <w:lang w:val="en-US"/>
-        </w:rPr>
-        <w:t>enambahkan data guru yang ada ke dalam database, data pelajaran yang diajarkan oleh guru tersebut dsb.</w:t>
-      </w:r>
-    </w:p>
-    <w:p>
-      <w:pPr>
-        <w:pStyle w:val="ListParagraph"/>
-        <w:tabs>
-          <w:tab w:val="left" w:pos="0"/>
-          <w:tab w:val="left" w:pos="567"/>
-          <w:tab w:val="left" w:pos="851"/>
-        </w:tabs>
-        <w:spacing w:line="360" w:lineRule="auto"/>
-        <w:ind w:left="1279"/>
-        <w:jc w:val="both"/>
-        <w:rPr>
-          <w:rFonts w:ascii="Times New Roman" w:hAnsi="Times New Roman" w:cs="Times New Roman"/>
-          <w:sz w:val="24"/>
-          <w:szCs w:val="24"/>
-          <w:lang w:val="en-US"/>
-        </w:rPr>
-      </w:pPr>
+        <w:ind w:hanging="712"/>
+        <w:jc w:val="both"/>
+        <w:rPr>
+          <w:rFonts w:ascii="Times New Roman" w:hAnsi="Times New Roman" w:cs="Times New Roman"/>
+          <w:b/>
+          <w:bCs/>
+          <w:sz w:val="28"/>
+          <w:szCs w:val="28"/>
+          <w:lang w:val="en-US"/>
+        </w:rPr>
+      </w:pPr>
+      <w:r>
+        <w:rPr>
+          <w:rFonts w:ascii="Times New Roman" w:hAnsi="Times New Roman" w:cs="Times New Roman"/>
+          <w:b/>
+          <w:bCs/>
+          <w:sz w:val="28"/>
+          <w:szCs w:val="28"/>
+          <w:lang w:val="en-US"/>
+        </w:rPr>
+        <w:t>School Bus</w:t>
+      </w:r>
     </w:p>
     <w:p>
       <w:pPr>
@@ -2123,42 +1950,30 @@
           <w:tab w:val="left" w:pos="851"/>
         </w:tabs>
         <w:spacing w:line="360" w:lineRule="auto"/>
-        <w:jc w:val="both"/>
-        <w:rPr>
-          <w:rFonts w:ascii="Times New Roman" w:hAnsi="Times New Roman" w:cs="Times New Roman"/>
-          <w:sz w:val="24"/>
-          <w:szCs w:val="24"/>
-          <w:lang w:val="en-US"/>
-        </w:rPr>
-      </w:pPr>
-      <w:r>
-        <w:rPr>
-          <w:rFonts w:ascii="Times New Roman" w:hAnsi="Times New Roman" w:cs="Times New Roman"/>
-          <w:sz w:val="24"/>
-          <w:szCs w:val="24"/>
-          <w:lang w:val="en-US"/>
-        </w:rPr>
-        <w:t>Dapat Mengedit / Mengubah data guru yang sudah ada di database menjadi data yang lebih baru mengenai guru yang bersangkutan.</w:t>
-      </w:r>
-    </w:p>
-    <w:p>
-      <w:pPr>
-        <w:pStyle w:val="ListParagraph"/>
-        <w:tabs>
-          <w:tab w:val="left" w:pos="0"/>
-          <w:tab w:val="left" w:pos="567"/>
-          <w:tab w:val="left" w:pos="851"/>
-        </w:tabs>
-        <w:spacing w:line="360" w:lineRule="auto"/>
-        <w:ind w:left="1279"/>
-        <w:jc w:val="both"/>
-        <w:rPr>
-          <w:rFonts w:ascii="Times New Roman" w:hAnsi="Times New Roman" w:cs="Times New Roman"/>
-          <w:sz w:val="24"/>
-          <w:szCs w:val="24"/>
-          <w:lang w:val="en-US"/>
-        </w:rPr>
-      </w:pPr>
+        <w:ind w:hanging="712"/>
+        <w:jc w:val="both"/>
+        <w:rPr>
+          <w:rFonts w:ascii="Times New Roman" w:hAnsi="Times New Roman" w:cs="Times New Roman"/>
+          <w:b/>
+          <w:bCs/>
+          <w:sz w:val="28"/>
+          <w:szCs w:val="28"/>
+          <w:lang w:val="en-US"/>
+        </w:rPr>
+      </w:pPr>
+      <w:r>
+        <w:rPr>
+          <w:rFonts w:ascii="Times New Roman" w:hAnsi="Times New Roman" w:cs="Times New Roman"/>
+          <w:b/>
+          <w:bCs/>
+          <w:sz w:val="28"/>
+          <w:szCs w:val="28"/>
+          <w:lang w:val="en-US"/>
+        </w:rPr>
+        <w:t>Buku</w:t>
+      </w:r>
+      <w:bookmarkStart w:id="0" w:name="_GoBack"/>
+      <w:bookmarkEnd w:id="0"/>
     </w:p>
     <w:p>
       <w:pPr>
@@ -2173,118 +1988,160 @@
           <w:tab w:val="left" w:pos="851"/>
         </w:tabs>
         <w:spacing w:line="360" w:lineRule="auto"/>
-        <w:jc w:val="both"/>
-        <w:rPr>
-          <w:rFonts w:ascii="Times New Roman" w:hAnsi="Times New Roman" w:cs="Times New Roman"/>
-          <w:sz w:val="24"/>
-          <w:szCs w:val="24"/>
-          <w:lang w:val="en-US"/>
-        </w:rPr>
-      </w:pPr>
-      <w:r>
-        <w:rPr>
-          <w:rFonts w:ascii="Times New Roman" w:hAnsi="Times New Roman" w:cs="Times New Roman"/>
-          <w:sz w:val="24"/>
-          <w:szCs w:val="24"/>
-          <w:lang w:val="en-US"/>
-        </w:rPr>
-        <w:t>Dapat Menghapus data guru bila data tersebut sudah tidak diperlukan lagi atau data sudah tidak akurat.</w:t>
-      </w:r>
-    </w:p>
-    <w:p>
-      <w:pPr>
-        <w:pStyle w:val="ListParagraph"/>
+        <w:ind w:hanging="712"/>
+        <w:jc w:val="both"/>
+        <w:rPr>
+          <w:rFonts w:ascii="Times New Roman" w:hAnsi="Times New Roman" w:cs="Times New Roman"/>
+          <w:b/>
+          <w:bCs/>
+          <w:sz w:val="28"/>
+          <w:szCs w:val="28"/>
+          <w:lang w:val="en-US"/>
+        </w:rPr>
+      </w:pPr>
+      <w:r>
+        <w:rPr>
+          <w:rFonts w:ascii="Times New Roman" w:hAnsi="Times New Roman" w:cs="Times New Roman"/>
+          <w:b/>
+          <w:bCs/>
+          <w:sz w:val="28"/>
+          <w:szCs w:val="28"/>
+          <w:lang w:val="en-US"/>
+        </w:rPr>
+        <w:t>Guru</w:t>
+      </w:r>
+    </w:p>
+    <w:p>
+      <w:pPr>
         <w:tabs>
           <w:tab w:val="left" w:pos="0"/>
           <w:tab w:val="left" w:pos="567"/>
           <w:tab w:val="left" w:pos="851"/>
         </w:tabs>
         <w:spacing w:line="360" w:lineRule="auto"/>
-        <w:ind w:left="1279"/>
-        <w:jc w:val="both"/>
-        <w:rPr>
-          <w:rFonts w:ascii="Times New Roman" w:hAnsi="Times New Roman" w:cs="Times New Roman"/>
-          <w:sz w:val="24"/>
-          <w:szCs w:val="24"/>
-          <w:lang w:val="en-US"/>
-        </w:rPr>
-      </w:pPr>
-    </w:p>
-    <w:p>
-      <w:pPr>
-        <w:pStyle w:val="ListParagraph"/>
-        <w:tabs>
-          <w:tab w:val="left" w:pos="0"/>
-          <w:tab w:val="left" w:pos="567"/>
-          <w:tab w:val="left" w:pos="851"/>
-        </w:tabs>
-        <w:spacing w:line="360" w:lineRule="auto"/>
-        <w:ind w:left="1279"/>
-        <w:jc w:val="both"/>
-        <w:rPr>
-          <w:rFonts w:ascii="Times New Roman" w:hAnsi="Times New Roman" w:cs="Times New Roman"/>
-          <w:sz w:val="24"/>
-          <w:szCs w:val="24"/>
-          <w:lang w:val="en-US"/>
-        </w:rPr>
-      </w:pPr>
-    </w:p>
-    <w:p>
-      <w:pPr>
-        <w:pStyle w:val="ListParagraph"/>
-        <w:tabs>
-          <w:tab w:val="left" w:pos="0"/>
-          <w:tab w:val="left" w:pos="567"/>
-          <w:tab w:val="left" w:pos="851"/>
-        </w:tabs>
-        <w:spacing w:line="360" w:lineRule="auto"/>
-        <w:ind w:left="1279"/>
-        <w:jc w:val="both"/>
-        <w:rPr>
-          <w:rFonts w:ascii="Times New Roman" w:hAnsi="Times New Roman" w:cs="Times New Roman"/>
-          <w:sz w:val="24"/>
-          <w:szCs w:val="24"/>
-          <w:lang w:val="en-US"/>
-        </w:rPr>
-      </w:pPr>
-    </w:p>
-    <w:p>
-      <w:pPr>
-        <w:pStyle w:val="ListParagraph"/>
-        <w:tabs>
-          <w:tab w:val="left" w:pos="0"/>
-          <w:tab w:val="left" w:pos="567"/>
-          <w:tab w:val="left" w:pos="851"/>
-        </w:tabs>
-        <w:spacing w:line="360" w:lineRule="auto"/>
-        <w:ind w:left="1279"/>
-        <w:jc w:val="both"/>
-        <w:rPr>
-          <w:rFonts w:ascii="Times New Roman" w:hAnsi="Times New Roman" w:cs="Times New Roman"/>
-          <w:sz w:val="24"/>
-          <w:szCs w:val="24"/>
-          <w:lang w:val="en-US"/>
-        </w:rPr>
-      </w:pPr>
-    </w:p>
-    <w:p>
-      <w:pPr>
-        <w:pStyle w:val="ListParagraph"/>
-        <w:tabs>
-          <w:tab w:val="left" w:pos="0"/>
-          <w:tab w:val="left" w:pos="567"/>
-          <w:tab w:val="left" w:pos="851"/>
-        </w:tabs>
-        <w:spacing w:line="360" w:lineRule="auto"/>
-        <w:ind w:left="1279"/>
-        <w:jc w:val="both"/>
-        <w:rPr>
-          <w:rFonts w:ascii="Times New Roman" w:hAnsi="Times New Roman" w:cs="Times New Roman"/>
-          <w:sz w:val="24"/>
-          <w:szCs w:val="24"/>
-          <w:lang w:val="en-US"/>
-        </w:rPr>
-      </w:pPr>
+        <w:ind w:hanging="712"/>
+        <w:jc w:val="both"/>
+        <w:rPr>
+          <w:rFonts w:ascii="Times New Roman" w:hAnsi="Times New Roman" w:cs="Times New Roman"/>
+          <w:sz w:val="24"/>
+          <w:szCs w:val="24"/>
+          <w:lang w:val="en-US"/>
+        </w:rPr>
+      </w:pPr>
+      <w:r>
+        <w:rPr>
+          <w:rFonts w:ascii="Times New Roman" w:hAnsi="Times New Roman" w:cs="Times New Roman"/>
+          <w:b/>
+          <w:bCs/>
+          <w:sz w:val="28"/>
+          <w:szCs w:val="28"/>
+          <w:lang w:val="en-US"/>
+        </w:rPr>
+        <w:tab/>
+      </w:r>
+      <w:r>
+        <w:rPr>
+          <w:rFonts w:ascii="Times New Roman" w:hAnsi="Times New Roman" w:cs="Times New Roman"/>
+          <w:b/>
+          <w:bCs/>
+          <w:sz w:val="28"/>
+          <w:szCs w:val="28"/>
+          <w:lang w:val="en-US"/>
+        </w:rPr>
+        <w:tab/>
+      </w:r>
+      <w:r>
+        <w:rPr>
+          <w:rFonts w:ascii="Times New Roman" w:hAnsi="Times New Roman" w:cs="Times New Roman"/>
+          <w:sz w:val="24"/>
+          <w:szCs w:val="24"/>
+          <w:lang w:val="en-US"/>
+        </w:rPr>
+        <w:t xml:space="preserve">Fitur ini digunakan untuk </w:t>
+      </w:r>
+      <w:r>
+        <w:rPr>
+          <w:rFonts w:ascii="Times New Roman" w:hAnsi="Times New Roman" w:cs="Times New Roman"/>
+          <w:sz w:val="24"/>
+          <w:szCs w:val="24"/>
+          <w:lang w:val="en-US"/>
+        </w:rPr>
+        <w:t xml:space="preserve">membantu </w:t>
+      </w:r>
+      <w:r>
+        <w:rPr>
+          <w:rFonts w:ascii="Times New Roman" w:hAnsi="Times New Roman" w:cs="Times New Roman"/>
+          <w:sz w:val="24"/>
+          <w:szCs w:val="24"/>
+          <w:lang w:val="en-US"/>
+        </w:rPr>
+        <w:t xml:space="preserve">mengatur dan </w:t>
+      </w:r>
+      <w:r>
+        <w:rPr>
+          <w:rFonts w:ascii="Times New Roman" w:hAnsi="Times New Roman" w:cs="Times New Roman"/>
+          <w:sz w:val="24"/>
+          <w:szCs w:val="24"/>
+          <w:lang w:val="en-US"/>
+        </w:rPr>
+        <w:t>meng</w:t>
+      </w:r>
+      <w:r>
+        <w:rPr>
+          <w:rFonts w:ascii="Times New Roman" w:hAnsi="Times New Roman" w:cs="Times New Roman"/>
+          <w:sz w:val="24"/>
+          <w:szCs w:val="24"/>
+          <w:lang w:val="en-US"/>
+        </w:rPr>
+        <w:t>el</w:t>
+      </w:r>
+      <w:r>
+        <w:rPr>
+          <w:rFonts w:ascii="Times New Roman" w:hAnsi="Times New Roman" w:cs="Times New Roman"/>
+          <w:sz w:val="24"/>
+          <w:szCs w:val="24"/>
+          <w:lang w:val="en-US"/>
+        </w:rPr>
+        <w:t>olah data guru</w:t>
+      </w:r>
+      <w:r>
+        <w:rPr>
+          <w:rFonts w:ascii="Times New Roman" w:hAnsi="Times New Roman" w:cs="Times New Roman"/>
+          <w:sz w:val="24"/>
+          <w:szCs w:val="24"/>
+          <w:lang w:val="en-US"/>
+        </w:rPr>
+        <w:t xml:space="preserve"> yang melakukan kegiatan di sekolah</w:t>
+      </w:r>
+      <w:r>
+        <w:rPr>
+          <w:rFonts w:ascii="Times New Roman" w:hAnsi="Times New Roman" w:cs="Times New Roman"/>
+          <w:sz w:val="24"/>
+          <w:szCs w:val="24"/>
+          <w:lang w:val="en-US"/>
+        </w:rPr>
+        <w:t xml:space="preserve"> kedalam database</w:t>
+      </w:r>
+      <w:r>
+        <w:rPr>
+          <w:rFonts w:ascii="Times New Roman" w:hAnsi="Times New Roman" w:cs="Times New Roman"/>
+          <w:sz w:val="24"/>
+          <w:szCs w:val="24"/>
+          <w:lang w:val="en-US"/>
+        </w:rPr>
+        <w:t xml:space="preserve"> </w:t>
+      </w:r>
+      <w:proofErr w:type="gramStart"/>
+      <w:r>
+        <w:rPr>
+          <w:rFonts w:ascii="Times New Roman" w:hAnsi="Times New Roman" w:cs="Times New Roman"/>
+          <w:sz w:val="24"/>
+          <w:szCs w:val="24"/>
+          <w:lang w:val="en-US"/>
+        </w:rPr>
+        <w:t>seperti :</w:t>
+      </w:r>
+      <w:proofErr w:type="gramEnd"/>
     </w:p>
     <w:p>
       <w:pPr>
@@ -2299,6 +2156,259 @@
           <w:tab w:val="left" w:pos="851"/>
         </w:tabs>
         <w:spacing w:line="360" w:lineRule="auto"/>
+        <w:jc w:val="both"/>
+        <w:rPr>
+          <w:rFonts w:ascii="Times New Roman" w:hAnsi="Times New Roman" w:cs="Times New Roman"/>
+          <w:sz w:val="24"/>
+          <w:szCs w:val="24"/>
+          <w:lang w:val="en-US"/>
+        </w:rPr>
+      </w:pPr>
+      <w:r>
+        <w:rPr>
+          <w:rFonts w:ascii="Times New Roman" w:hAnsi="Times New Roman" w:cs="Times New Roman"/>
+          <w:sz w:val="24"/>
+          <w:szCs w:val="24"/>
+          <w:lang w:val="en-US"/>
+        </w:rPr>
+        <w:t>Terd</w:t>
+      </w:r>
+      <w:r>
+        <w:rPr>
+          <w:rFonts w:ascii="Times New Roman" w:hAnsi="Times New Roman" w:cs="Times New Roman"/>
+          <w:sz w:val="24"/>
+          <w:szCs w:val="24"/>
+          <w:lang w:val="en-US"/>
+        </w:rPr>
+        <w:t xml:space="preserve">apat </w:t>
+      </w:r>
+      <w:r>
+        <w:rPr>
+          <w:rFonts w:ascii="Times New Roman" w:hAnsi="Times New Roman" w:cs="Times New Roman"/>
+          <w:sz w:val="24"/>
+          <w:szCs w:val="24"/>
+          <w:lang w:val="en-US"/>
+        </w:rPr>
+        <w:t>Form yang dapat m</w:t>
+      </w:r>
+      <w:r>
+        <w:rPr>
+          <w:rFonts w:ascii="Times New Roman" w:hAnsi="Times New Roman" w:cs="Times New Roman"/>
+          <w:sz w:val="24"/>
+          <w:szCs w:val="24"/>
+          <w:lang w:val="en-US"/>
+        </w:rPr>
+        <w:t>enambahkan data guru yang ada ke dalam database, data pelajaran yang diajarkan oleh guru tersebut dsb.</w:t>
+      </w:r>
+    </w:p>
+    <w:p>
+      <w:pPr>
+        <w:pStyle w:val="ListParagraph"/>
+        <w:tabs>
+          <w:tab w:val="left" w:pos="0"/>
+          <w:tab w:val="left" w:pos="567"/>
+          <w:tab w:val="left" w:pos="851"/>
+        </w:tabs>
+        <w:spacing w:line="360" w:lineRule="auto"/>
+        <w:ind w:left="1279"/>
+        <w:jc w:val="both"/>
+        <w:rPr>
+          <w:rFonts w:ascii="Times New Roman" w:hAnsi="Times New Roman" w:cs="Times New Roman"/>
+          <w:sz w:val="24"/>
+          <w:szCs w:val="24"/>
+          <w:lang w:val="en-US"/>
+        </w:rPr>
+      </w:pPr>
+    </w:p>
+    <w:p>
+      <w:pPr>
+        <w:pStyle w:val="ListParagraph"/>
+        <w:numPr>
+          <w:ilvl w:val="0"/>
+          <w:numId w:val="14"/>
+        </w:numPr>
+        <w:tabs>
+          <w:tab w:val="left" w:pos="0"/>
+          <w:tab w:val="left" w:pos="567"/>
+          <w:tab w:val="left" w:pos="851"/>
+        </w:tabs>
+        <w:spacing w:line="360" w:lineRule="auto"/>
+        <w:jc w:val="both"/>
+        <w:rPr>
+          <w:rFonts w:ascii="Times New Roman" w:hAnsi="Times New Roman" w:cs="Times New Roman"/>
+          <w:sz w:val="24"/>
+          <w:szCs w:val="24"/>
+          <w:lang w:val="en-US"/>
+        </w:rPr>
+      </w:pPr>
+      <w:r>
+        <w:rPr>
+          <w:rFonts w:ascii="Times New Roman" w:hAnsi="Times New Roman" w:cs="Times New Roman"/>
+          <w:sz w:val="24"/>
+          <w:szCs w:val="24"/>
+          <w:lang w:val="en-US"/>
+        </w:rPr>
+        <w:t>Dapat Mengedit / Mengubah data guru yang sudah ada di database menjadi data yang lebih baru mengenai guru yang bersangkutan.</w:t>
+      </w:r>
+    </w:p>
+    <w:p>
+      <w:pPr>
+        <w:pStyle w:val="ListParagraph"/>
+        <w:tabs>
+          <w:tab w:val="left" w:pos="0"/>
+          <w:tab w:val="left" w:pos="567"/>
+          <w:tab w:val="left" w:pos="851"/>
+        </w:tabs>
+        <w:spacing w:line="360" w:lineRule="auto"/>
+        <w:ind w:left="1279"/>
+        <w:jc w:val="both"/>
+        <w:rPr>
+          <w:rFonts w:ascii="Times New Roman" w:hAnsi="Times New Roman" w:cs="Times New Roman"/>
+          <w:sz w:val="24"/>
+          <w:szCs w:val="24"/>
+          <w:lang w:val="en-US"/>
+        </w:rPr>
+      </w:pPr>
+    </w:p>
+    <w:p>
+      <w:pPr>
+        <w:pStyle w:val="ListParagraph"/>
+        <w:numPr>
+          <w:ilvl w:val="0"/>
+          <w:numId w:val="14"/>
+        </w:numPr>
+        <w:tabs>
+          <w:tab w:val="left" w:pos="0"/>
+          <w:tab w:val="left" w:pos="567"/>
+          <w:tab w:val="left" w:pos="851"/>
+        </w:tabs>
+        <w:spacing w:line="360" w:lineRule="auto"/>
+        <w:jc w:val="both"/>
+        <w:rPr>
+          <w:rFonts w:ascii="Times New Roman" w:hAnsi="Times New Roman" w:cs="Times New Roman"/>
+          <w:sz w:val="24"/>
+          <w:szCs w:val="24"/>
+          <w:lang w:val="en-US"/>
+        </w:rPr>
+      </w:pPr>
+      <w:r>
+        <w:rPr>
+          <w:rFonts w:ascii="Times New Roman" w:hAnsi="Times New Roman" w:cs="Times New Roman"/>
+          <w:sz w:val="24"/>
+          <w:szCs w:val="24"/>
+          <w:lang w:val="en-US"/>
+        </w:rPr>
+        <w:t>Dapat Menghapus data guru bila data tersebut sudah tidak diperlukan lagi atau data sudah tidak akurat.</w:t>
+      </w:r>
+    </w:p>
+    <w:p>
+      <w:pPr>
+        <w:pStyle w:val="ListParagraph"/>
+        <w:tabs>
+          <w:tab w:val="left" w:pos="0"/>
+          <w:tab w:val="left" w:pos="567"/>
+          <w:tab w:val="left" w:pos="851"/>
+        </w:tabs>
+        <w:spacing w:line="360" w:lineRule="auto"/>
+        <w:ind w:left="1279"/>
+        <w:jc w:val="both"/>
+        <w:rPr>
+          <w:rFonts w:ascii="Times New Roman" w:hAnsi="Times New Roman" w:cs="Times New Roman"/>
+          <w:sz w:val="24"/>
+          <w:szCs w:val="24"/>
+          <w:lang w:val="en-US"/>
+        </w:rPr>
+      </w:pPr>
+    </w:p>
+    <w:p>
+      <w:pPr>
+        <w:pStyle w:val="ListParagraph"/>
+        <w:tabs>
+          <w:tab w:val="left" w:pos="0"/>
+          <w:tab w:val="left" w:pos="567"/>
+          <w:tab w:val="left" w:pos="851"/>
+        </w:tabs>
+        <w:spacing w:line="360" w:lineRule="auto"/>
+        <w:ind w:left="1279"/>
+        <w:jc w:val="both"/>
+        <w:rPr>
+          <w:rFonts w:ascii="Times New Roman" w:hAnsi="Times New Roman" w:cs="Times New Roman"/>
+          <w:sz w:val="24"/>
+          <w:szCs w:val="24"/>
+          <w:lang w:val="en-US"/>
+        </w:rPr>
+      </w:pPr>
+    </w:p>
+    <w:p>
+      <w:pPr>
+        <w:pStyle w:val="ListParagraph"/>
+        <w:tabs>
+          <w:tab w:val="left" w:pos="0"/>
+          <w:tab w:val="left" w:pos="567"/>
+          <w:tab w:val="left" w:pos="851"/>
+        </w:tabs>
+        <w:spacing w:line="360" w:lineRule="auto"/>
+        <w:ind w:left="1279"/>
+        <w:jc w:val="both"/>
+        <w:rPr>
+          <w:rFonts w:ascii="Times New Roman" w:hAnsi="Times New Roman" w:cs="Times New Roman"/>
+          <w:sz w:val="24"/>
+          <w:szCs w:val="24"/>
+          <w:lang w:val="en-US"/>
+        </w:rPr>
+      </w:pPr>
+    </w:p>
+    <w:p>
+      <w:pPr>
+        <w:pStyle w:val="ListParagraph"/>
+        <w:tabs>
+          <w:tab w:val="left" w:pos="0"/>
+          <w:tab w:val="left" w:pos="567"/>
+          <w:tab w:val="left" w:pos="851"/>
+        </w:tabs>
+        <w:spacing w:line="360" w:lineRule="auto"/>
+        <w:ind w:left="1279"/>
+        <w:jc w:val="both"/>
+        <w:rPr>
+          <w:rFonts w:ascii="Times New Roman" w:hAnsi="Times New Roman" w:cs="Times New Roman"/>
+          <w:sz w:val="24"/>
+          <w:szCs w:val="24"/>
+          <w:lang w:val="en-US"/>
+        </w:rPr>
+      </w:pPr>
+    </w:p>
+    <w:p>
+      <w:pPr>
+        <w:pStyle w:val="ListParagraph"/>
+        <w:tabs>
+          <w:tab w:val="left" w:pos="0"/>
+          <w:tab w:val="left" w:pos="567"/>
+          <w:tab w:val="left" w:pos="851"/>
+        </w:tabs>
+        <w:spacing w:line="360" w:lineRule="auto"/>
+        <w:ind w:left="1279"/>
+        <w:jc w:val="both"/>
+        <w:rPr>
+          <w:rFonts w:ascii="Times New Roman" w:hAnsi="Times New Roman" w:cs="Times New Roman"/>
+          <w:sz w:val="24"/>
+          <w:szCs w:val="24"/>
+          <w:lang w:val="en-US"/>
+        </w:rPr>
+      </w:pPr>
+    </w:p>
+    <w:p>
+      <w:pPr>
+        <w:pStyle w:val="ListParagraph"/>
+        <w:numPr>
+          <w:ilvl w:val="0"/>
+          <w:numId w:val="14"/>
+        </w:numPr>
+        <w:tabs>
+          <w:tab w:val="left" w:pos="0"/>
+          <w:tab w:val="left" w:pos="567"/>
+          <w:tab w:val="left" w:pos="851"/>
+        </w:tabs>
+        <w:spacing w:line="360" w:lineRule="auto"/>
         <w:ind w:hanging="712"/>
         <w:jc w:val="both"/>
         <w:rPr>
@@ -2515,6 +2625,7 @@
           <w:szCs w:val="24"/>
           <w:lang w:val="en-US"/>
         </w:rPr>
+        <w:lastRenderedPageBreak/>
         <w:t>Dapat Menghapus data dari siswa yang sudah tidak dipakai atau data tidak akurat / valid.</w:t>
       </w:r>
       <w:r>
@@ -2608,7 +2719,6 @@
           <w:szCs w:val="28"/>
           <w:lang w:val="en-US"/>
         </w:rPr>
-        <w:lastRenderedPageBreak/>
         <w:tab/>
       </w:r>
       <w:r>
@@ -3057,8 +3167,6 @@
           <w:lang w:val="en-US"/>
         </w:rPr>
       </w:pPr>
-      <w:bookmarkStart w:id="0" w:name="_GoBack"/>
-      <w:bookmarkEnd w:id="0"/>
     </w:p>
     <w:p>
       <w:pPr>
@@ -3120,6 +3228,7 @@
           <w:szCs w:val="28"/>
           <w:lang w:val="en-US"/>
         </w:rPr>
+        <w:lastRenderedPageBreak/>
         <w:tab/>
       </w:r>
       <w:r>
@@ -3210,17 +3319,7 @@
           <w:szCs w:val="24"/>
           <w:lang w:val="en-US"/>
         </w:rPr>
-        <w:t xml:space="preserve"> Dalam fitur ini guru – guru yang melakukan kegiatan mengajar disekolah dapat dipantau absensinya / kehadirannya </w:t>
-      </w:r>
-      <w:r>
-        <w:rPr>
-          <w:rFonts w:ascii="Times New Roman" w:hAnsi="Times New Roman" w:cs="Times New Roman"/>
-          <w:sz w:val="24"/>
-          <w:szCs w:val="24"/>
-          <w:lang w:val="en-US"/>
-        </w:rPr>
-        <w:lastRenderedPageBreak/>
-        <w:t>di sekolah sehingga dapat terpantau kedisiplinan dari para guru yang mengajar di sekolah ini.</w:t>
+        <w:t xml:space="preserve"> Dalam fitur ini guru – guru yang melakukan kegiatan mengajar disekolah dapat dipantau absensinya / kehadirannya di sekolah sehingga dapat terpantau kedisiplinan dari para guru yang mengajar di sekolah ini.</w:t>
       </w:r>
     </w:p>
     <w:p>
@@ -3603,6 +3702,7 @@
           <w:szCs w:val="28"/>
           <w:lang w:val="en-US"/>
         </w:rPr>
+        <w:lastRenderedPageBreak/>
         <w:t>Kelola Uang Kegiatan</w:t>
       </w:r>
     </w:p>
@@ -3694,17 +3794,7 @@
           <w:szCs w:val="24"/>
           <w:lang w:val="en-US"/>
         </w:rPr>
-        <w:t xml:space="preserve"> Dengan </w:t>
-      </w:r>
-      <w:r>
-        <w:rPr>
-          <w:rFonts w:ascii="Times New Roman" w:hAnsi="Times New Roman" w:cs="Times New Roman"/>
-          <w:sz w:val="24"/>
-          <w:szCs w:val="24"/>
-          <w:lang w:val="en-US"/>
-        </w:rPr>
-        <w:lastRenderedPageBreak/>
-        <w:t xml:space="preserve">cara memasukan data kegiatan yang akan / sudah dilakukan kedalam form yang ada pada fitur ini. Fitur ini dibuat untuk membantu sekolah dalam mengelolah / memanejement kegiatan – kegiatan yang ada di sekolah seperti study tour maupun kegiatan uang dilakukan di luar sekolah lainnya, pada form tersebut terdapat jumlah dana yang dibutuhkan dalam melakukan kegiatan yang akan / sudah dilakukan dan terdapat data dari dana / pembayaran yang sudah dilakukan oleh para siswa </w:t>
+        <w:t xml:space="preserve"> Dengan cara memasukan data kegiatan yang akan / sudah dilakukan kedalam form yang ada pada fitur ini. Fitur ini dibuat untuk membantu sekolah dalam mengelolah / memanejement kegiatan – kegiatan yang ada di sekolah seperti study tour maupun kegiatan uang dilakukan di luar sekolah lainnya, pada form tersebut terdapat jumlah dana yang dibutuhkan dalam melakukan kegiatan yang akan / sudah dilakukan dan terdapat data dari dana / pembayaran yang sudah dilakukan oleh para siswa </w:t>
       </w:r>
       <w:r>
         <w:rPr>
@@ -4178,7 +4268,17 @@
           <w:szCs w:val="28"/>
           <w:lang w:val="en-US"/>
         </w:rPr>
-        <w:t xml:space="preserve">. Dalam fitur ini terdapat data dari absensi siswa – siswa yang bersangkutan dengan pemetaan menggunakan table yang terdiri dari kolom Nama </w:t>
+        <w:t xml:space="preserve">. Dalam fitur ini </w:t>
+      </w:r>
+      <w:r>
+        <w:rPr>
+          <w:rFonts w:ascii="Times New Roman" w:hAnsi="Times New Roman" w:cs="Times New Roman"/>
+          <w:sz w:val="24"/>
+          <w:szCs w:val="28"/>
+          <w:lang w:val="en-US"/>
+        </w:rPr>
+        <w:lastRenderedPageBreak/>
+        <w:t xml:space="preserve">terdapat data dari absensi siswa – siswa yang bersangkutan dengan pemetaan menggunakan table yang terdiri dari kolom Nama </w:t>
       </w:r>
       <w:proofErr w:type="gramStart"/>
       <w:r>
@@ -4283,7 +4383,6 @@
           <w:szCs w:val="28"/>
           <w:lang w:val="en-US"/>
         </w:rPr>
-        <w:lastRenderedPageBreak/>
         <w:tab/>
       </w:r>
       <w:r>
@@ -4677,7 +4776,17 @@
           <w:szCs w:val="24"/>
           <w:lang w:val="en-US"/>
         </w:rPr>
-        <w:t>. Fitur ini dapat menghitung nilai rata – rata dari siswa berdasarkan nilai yang diperoleh dari siswa – siswa yang bersangkutan dalam hitungan persentase untuk melihat progress / perkembangan siswa dalam menempuh pembelajaran selama pertriwulan.</w:t>
+        <w:t xml:space="preserve">. Fitur ini dapat menghitung nilai rata – rata dari siswa berdasarkan nilai yang diperoleh dari siswa – siswa yang bersangkutan dalam hitungan persentase untuk </w:t>
+      </w:r>
+      <w:r>
+        <w:rPr>
+          <w:rFonts w:ascii="Times New Roman" w:hAnsi="Times New Roman" w:cs="Times New Roman"/>
+          <w:sz w:val="24"/>
+          <w:szCs w:val="24"/>
+          <w:lang w:val="en-US"/>
+        </w:rPr>
+        <w:lastRenderedPageBreak/>
+        <w:t>melihat progress / perkembangan siswa dalam menempuh pembelajaran selama pertriwulan.</w:t>
       </w:r>
     </w:p>
     <w:p>
@@ -4747,7 +4856,6 @@
           <w:szCs w:val="28"/>
           <w:lang w:val="en-US"/>
         </w:rPr>
-        <w:lastRenderedPageBreak/>
         <w:t>5</w:t>
       </w:r>
       <w:r>
@@ -5131,6 +5239,7 @@
           <w:sz w:val="24"/>
           <w:szCs w:val="24"/>
         </w:rPr>
+        <w:lastRenderedPageBreak/>
         <w:t xml:space="preserve">Pada tahap ini, sistem pertama kali dikembangkan di program kecil yang disebut </w:t>
       </w:r>
       <w:r>
@@ -5244,7 +5353,6 @@
           <w:sz w:val="24"/>
           <w:szCs w:val="24"/>
         </w:rPr>
-        <w:lastRenderedPageBreak/>
         <w:t xml:space="preserve">Seluruh </w:t>
       </w:r>
       <w:r>
@@ -9223,7 +9331,7 @@
   <a:extraClrSchemeLst/>
   <a:extLst>
     <a:ext uri="{05A4C25C-085E-4340-85A3-A5531E510DB2}">
-      <thm15:themeFamily xmlns:thm15="http://schemas.microsoft.com/office/thememl/2012/main" xmlns="" name="Office Theme" id="{62F939B6-93AF-4DB8-9C6B-D6C7DFDC589F}" vid="{4A3C46E8-61CC-4603-A589-7422A47A8E4A}"/>
+      <thm15:themeFamily xmlns="" xmlns:thm15="http://schemas.microsoft.com/office/thememl/2012/main" name="Office Theme" id="{62F939B6-93AF-4DB8-9C6B-D6C7DFDC589F}" vid="{4A3C46E8-61CC-4603-A589-7422A47A8E4A}"/>
     </a:ext>
   </a:extLst>
 </a:theme>

</xml_diff>